<commit_message>
Primarily changes to project status
</commit_message>
<xml_diff>
--- a/SemesterProject_status.docx
+++ b/SemesterProject_status.docx
@@ -1,6 +1,6 @@
 
 <file path=word/document.xml><?xml version="1.0" encoding="utf-8"?>
-<w:document xmlns:wpc="http://schemas.microsoft.com/office/word/2010/wordprocessingCanvas" xmlns:cx="http://schemas.microsoft.com/office/drawing/2014/chartex" xmlns:cx1="http://schemas.microsoft.com/office/drawing/2015/9/8/chartex" xmlns:cx2="http://schemas.microsoft.com/office/drawing/2015/10/21/chartex" xmlns:cx3="http://schemas.microsoft.com/office/drawing/2016/5/9/chartex" xmlns:cx4="http://schemas.microsoft.com/office/drawing/2016/5/10/chartex" xmlns:cx5="http://schemas.microsoft.com/office/drawing/2016/5/11/chartex" xmlns:cx6="http://schemas.microsoft.com/office/drawing/2016/5/12/chartex" xmlns:cx7="http://schemas.microsoft.com/office/drawing/2016/5/13/chartex" xmlns:cx8="http://schemas.microsoft.com/office/drawing/2016/5/14/chartex" xmlns:mc="http://schemas.openxmlformats.org/markup-compatibility/2006" xmlns:aink="http://schemas.microsoft.com/office/drawing/2016/ink" xmlns:am3d="http://schemas.microsoft.com/office/drawing/2017/model3d" xmlns:o="urn:schemas-microsoft-com:office:office" xmlns:oel="http://schemas.microsoft.com/office/2019/extlst" xmlns:r="http://schemas.openxmlformats.org/officeDocument/2006/relationships" xmlns:m="http://schemas.openxmlformats.org/officeDocument/2006/math" xmlns:v="urn:schemas-microsoft-com:vml" xmlns:wp14="http://schemas.microsoft.com/office/word/2010/wordprocessingDrawing" xmlns:wp="http://schemas.openxmlformats.org/drawingml/2006/wordprocessingDrawing" xmlns:w10="urn:schemas-microsoft-com:office:word" xmlns:w="http://schemas.openxmlformats.org/wordprocessingml/2006/main" xmlns:w14="http://schemas.microsoft.com/office/word/2010/wordml" xmlns:w15="http://schemas.microsoft.com/office/word/2012/wordml" xmlns:w16cex="http://schemas.microsoft.com/office/word/2018/wordml/cex" xmlns:w16cid="http://schemas.microsoft.com/office/word/2016/wordml/cid" xmlns:w16="http://schemas.microsoft.com/office/word/2018/wordml" xmlns:w16sdtdh="http://schemas.microsoft.com/office/word/2020/wordml/sdtdatahash" xmlns:w16se="http://schemas.microsoft.com/office/word/2015/wordml/symex" xmlns:wpg="http://schemas.microsoft.com/office/word/2010/wordprocessingGroup" xmlns:wpi="http://schemas.microsoft.com/office/word/2010/wordprocessingInk" xmlns:wne="http://schemas.microsoft.com/office/word/2006/wordml" xmlns:wps="http://schemas.microsoft.com/office/word/2010/wordprocessingShape" mc:Ignorable="w14 w15 w16se w16cid w16 w16cex w16sdtdh wp14">
+<w:document xmlns:wpc="http://schemas.microsoft.com/office/word/2010/wordprocessingCanvas" xmlns:cx="http://schemas.microsoft.com/office/drawing/2014/chartex" xmlns:cx1="http://schemas.microsoft.com/office/drawing/2015/9/8/chartex" xmlns:cx2="http://schemas.microsoft.com/office/drawing/2015/10/21/chartex" xmlns:cx3="http://schemas.microsoft.com/office/drawing/2016/5/9/chartex" xmlns:cx4="http://schemas.microsoft.com/office/drawing/2016/5/10/chartex" xmlns:cx5="http://schemas.microsoft.com/office/drawing/2016/5/11/chartex" xmlns:cx6="http://schemas.microsoft.com/office/drawing/2016/5/12/chartex" xmlns:cx7="http://schemas.microsoft.com/office/drawing/2016/5/13/chartex" xmlns:cx8="http://schemas.microsoft.com/office/drawing/2016/5/14/chartex" xmlns:mc="http://schemas.openxmlformats.org/markup-compatibility/2006" xmlns:aink="http://schemas.microsoft.com/office/drawing/2016/ink" xmlns:am3d="http://schemas.microsoft.com/office/drawing/2017/model3d" xmlns:o="urn:schemas-microsoft-com:office:office" xmlns:oel="http://schemas.microsoft.com/office/2019/extlst" xmlns:r="http://schemas.openxmlformats.org/officeDocument/2006/relationships" xmlns:m="http://schemas.openxmlformats.org/officeDocument/2006/math" xmlns:v="urn:schemas-microsoft-com:vml" xmlns:wp14="http://schemas.microsoft.com/office/word/2010/wordprocessingDrawing" xmlns:wp="http://schemas.openxmlformats.org/drawingml/2006/wordprocessingDrawing" xmlns:w10="urn:schemas-microsoft-com:office:word" xmlns:w="http://schemas.openxmlformats.org/wordprocessingml/2006/main" xmlns:w14="http://schemas.microsoft.com/office/word/2010/wordml" xmlns:w15="http://schemas.microsoft.com/office/word/2012/wordml" xmlns:w16cex="http://schemas.microsoft.com/office/word/2018/wordml/cex" xmlns:w16cid="http://schemas.microsoft.com/office/word/2016/wordml/cid" xmlns:w16="http://schemas.microsoft.com/office/word/2018/wordml" xmlns:w16du="http://schemas.microsoft.com/office/word/2023/wordml/word16du" xmlns:w16sdtdh="http://schemas.microsoft.com/office/word/2020/wordml/sdtdatahash" xmlns:w16se="http://schemas.microsoft.com/office/word/2015/wordml/symex" xmlns:wpg="http://schemas.microsoft.com/office/word/2010/wordprocessingGroup" xmlns:wpi="http://schemas.microsoft.com/office/word/2010/wordprocessingInk" xmlns:wne="http://schemas.microsoft.com/office/word/2006/wordml" xmlns:wps="http://schemas.microsoft.com/office/word/2010/wordprocessingShape" mc:Ignorable="w14 w15 w16se w16cid w16 w16cex w16sdtdh wp14">
   <w:body>
     <w:p>
       <w:pPr>
@@ -205,28 +205,30 @@
           <w:szCs w:val="24"/>
           <w:lang w:val="en-US" w:eastAsia="da-DK"/>
         </w:rPr>
-        <w:t xml:space="preserve">“Wrong labels” is implemented by providing the randomly chosen indexes with a random label from amongst the other options. Perhaps here it should also mimic real life </w:t>
-      </w:r>
-      <w:proofErr w:type="spellStart"/>
-      <w:r>
+        <w:t>“Wrong labels” is implemented by providing the randomly chosen indexes with a random label from amongst the other options. Perhaps here it should also mimic real life behaviour, where a person might be more inclined to mess up on the same kind of labels every time rather than at random, such that specific labels are more often wrong than others.</w:t>
+      </w:r>
+    </w:p>
+    <w:p>
+      <w:pPr>
+        <w:shd w:val="clear" w:color="auto" w:fill="FFFFFF"/>
         <w:rPr>
           <w:rFonts w:eastAsia="Times New Roman" w:cstheme="minorHAnsi"/>
           <w:sz w:val="24"/>
           <w:szCs w:val="24"/>
           <w:lang w:val="en-US" w:eastAsia="da-DK"/>
         </w:rPr>
-        <w:t>behaviour</w:t>
-      </w:r>
-      <w:proofErr w:type="spellEnd"/>
-      <w:r>
+      </w:pPr>
+    </w:p>
+    <w:p>
+      <w:pPr>
+        <w:shd w:val="clear" w:color="auto" w:fill="FFFFFF"/>
         <w:rPr>
           <w:rFonts w:eastAsia="Times New Roman" w:cstheme="minorHAnsi"/>
           <w:sz w:val="24"/>
           <w:szCs w:val="24"/>
           <w:lang w:val="en-US" w:eastAsia="da-DK"/>
         </w:rPr>
-        <w:t>, where a person might be more inclined to mess up on the same kind of labels every time rather than at random, such that specific labels are more often wrong than others.</w:t>
-      </w:r>
+      </w:pPr>
     </w:p>
     <w:p>
       <w:pPr>
@@ -238,6 +240,15 @@
           <w:lang w:val="en-US" w:eastAsia="da-DK"/>
         </w:rPr>
       </w:pPr>
+      <w:r>
+        <w:rPr>
+          <w:rFonts w:eastAsia="Times New Roman" w:cstheme="minorHAnsi"/>
+          <w:sz w:val="24"/>
+          <w:szCs w:val="24"/>
+          <w:lang w:val="en-US" w:eastAsia="da-DK"/>
+        </w:rPr>
+        <w:t xml:space="preserve">At which point in the process should the data be corrupted? Before training or purely for testing? </w:t>
+      </w:r>
     </w:p>
     <w:p>
       <w:pPr>
@@ -267,7 +278,7 @@
           <w:szCs w:val="24"/>
           <w:lang w:val="en-US" w:eastAsia="da-DK"/>
         </w:rPr>
-        <w:t xml:space="preserve">At which point in the process should the data be corrupted? Before training or purely for testing? </w:t>
+        <w:t xml:space="preserve">Implement my own federated learning algorithm. </w:t>
       </w:r>
     </w:p>
     <w:p>
@@ -298,43 +309,12 @@
           <w:szCs w:val="24"/>
           <w:lang w:val="en-US" w:eastAsia="da-DK"/>
         </w:rPr>
-        <w:t xml:space="preserve">Implement my own federated learning algorithm. </w:t>
-      </w:r>
-    </w:p>
-    <w:p>
-      <w:pPr>
-        <w:shd w:val="clear" w:color="auto" w:fill="FFFFFF"/>
-        <w:rPr>
-          <w:rFonts w:eastAsia="Times New Roman" w:cstheme="minorHAnsi"/>
-          <w:sz w:val="24"/>
-          <w:szCs w:val="24"/>
-          <w:lang w:val="en-US" w:eastAsia="da-DK"/>
-        </w:rPr>
-      </w:pPr>
-    </w:p>
-    <w:p>
-      <w:pPr>
-        <w:shd w:val="clear" w:color="auto" w:fill="FFFFFF"/>
-        <w:rPr>
-          <w:rFonts w:eastAsia="Times New Roman" w:cstheme="minorHAnsi"/>
-          <w:sz w:val="24"/>
-          <w:szCs w:val="24"/>
-          <w:lang w:val="en-US" w:eastAsia="da-DK"/>
-        </w:rPr>
-      </w:pPr>
-      <w:r>
-        <w:rPr>
-          <w:rFonts w:eastAsia="Times New Roman" w:cstheme="minorHAnsi"/>
-          <w:sz w:val="24"/>
-          <w:szCs w:val="24"/>
-          <w:lang w:val="en-US" w:eastAsia="da-DK"/>
-        </w:rPr>
         <w:t xml:space="preserve">Mention the other methods of data corruption: </w:t>
       </w:r>
     </w:p>
     <w:p>
       <w:pPr>
-        <w:pStyle w:val="Listeafsnit"/>
+        <w:pStyle w:val="ListParagraph"/>
         <w:numPr>
           <w:ilvl w:val="0"/>
           <w:numId w:val="1"/>
@@ -359,7 +339,7 @@
     </w:p>
     <w:p>
       <w:pPr>
-        <w:pStyle w:val="Listeafsnit"/>
+        <w:pStyle w:val="ListParagraph"/>
         <w:numPr>
           <w:ilvl w:val="0"/>
           <w:numId w:val="1"/>
@@ -624,25 +604,7 @@
           <w:szCs w:val="24"/>
           <w:lang w:val="en-US"/>
         </w:rPr>
-        <w:t xml:space="preserve">Logistic regression is </w:t>
-      </w:r>
-      <w:proofErr w:type="spellStart"/>
-      <w:r>
-        <w:rPr>
-          <w:sz w:val="24"/>
-          <w:szCs w:val="24"/>
-          <w:lang w:val="en-US"/>
-        </w:rPr>
-        <w:t>succebtable</w:t>
-      </w:r>
-      <w:proofErr w:type="spellEnd"/>
-      <w:r>
-        <w:rPr>
-          <w:sz w:val="24"/>
-          <w:szCs w:val="24"/>
-          <w:lang w:val="en-US"/>
-        </w:rPr>
-        <w:t xml:space="preserve"> to corruption.</w:t>
+        <w:t>Logistic regression is succebtable to corruption.</w:t>
       </w:r>
     </w:p>
     <w:p>
@@ -729,61 +691,40 @@
           <w:lang w:val="en-US"/>
         </w:rPr>
       </w:pPr>
-      <w:proofErr w:type="spellStart"/>
-      <w:r>
-        <w:rPr>
-          <w:sz w:val="24"/>
-          <w:szCs w:val="24"/>
-          <w:lang w:val="en-US"/>
-        </w:rPr>
-        <w:t>Pytorch</w:t>
-      </w:r>
-      <w:proofErr w:type="spellEnd"/>
-      <w:r>
-        <w:rPr>
-          <w:sz w:val="24"/>
-          <w:szCs w:val="24"/>
-          <w:lang w:val="en-US"/>
-        </w:rPr>
-        <w:t xml:space="preserve"> Federated Learning.</w:t>
-      </w:r>
-    </w:p>
-    <w:p>
-      <w:pPr>
-        <w:rPr>
-          <w:sz w:val="24"/>
-          <w:szCs w:val="24"/>
-          <w:lang w:val="en-US"/>
-        </w:rPr>
-      </w:pPr>
-      <w:proofErr w:type="spellStart"/>
-      <w:r>
-        <w:rPr>
-          <w:sz w:val="24"/>
-          <w:szCs w:val="24"/>
-          <w:lang w:val="en-US"/>
-        </w:rPr>
-        <w:t>Huggingface</w:t>
-      </w:r>
-      <w:proofErr w:type="spellEnd"/>
-      <w:r>
-        <w:rPr>
-          <w:sz w:val="24"/>
-          <w:szCs w:val="24"/>
-          <w:lang w:val="en-US"/>
-        </w:rPr>
-        <w:t xml:space="preserve"> for models</w:t>
-      </w:r>
-    </w:p>
-    <w:p>
-      <w:pPr>
-        <w:rPr>
-          <w:sz w:val="24"/>
-          <w:szCs w:val="24"/>
-          <w:lang w:val="en-US"/>
-        </w:rPr>
-      </w:pPr>
-      <w:proofErr w:type="spellStart"/>
+      <w:r>
+        <w:rPr>
+          <w:sz w:val="24"/>
+          <w:szCs w:val="24"/>
+          <w:lang w:val="en-US"/>
+        </w:rPr>
+        <w:t>Pytorch Federated Learning.</w:t>
+      </w:r>
+    </w:p>
+    <w:p>
+      <w:pPr>
+        <w:rPr>
+          <w:sz w:val="24"/>
+          <w:szCs w:val="24"/>
+          <w:lang w:val="en-US"/>
+        </w:rPr>
+      </w:pPr>
+      <w:r>
+        <w:rPr>
+          <w:sz w:val="24"/>
+          <w:szCs w:val="24"/>
+          <w:lang w:val="en-US"/>
+        </w:rPr>
+        <w:t>Huggingface for models</w:t>
+      </w:r>
+    </w:p>
+    <w:p>
+      <w:pPr>
+        <w:rPr>
+          <w:sz w:val="24"/>
+          <w:szCs w:val="24"/>
+          <w:lang w:val="en-US"/>
+        </w:rPr>
+      </w:pPr>
       <w:r>
         <w:rPr>
           <w:sz w:val="24"/>
@@ -792,33 +733,22 @@
         </w:rPr>
         <w:t>OpenML</w:t>
       </w:r>
-      <w:proofErr w:type="spellEnd"/>
-    </w:p>
-    <w:p>
-      <w:pPr>
-        <w:rPr>
-          <w:sz w:val="24"/>
-          <w:szCs w:val="24"/>
-          <w:lang w:val="en-US"/>
-        </w:rPr>
-      </w:pPr>
-      <w:proofErr w:type="spellStart"/>
-      <w:r>
-        <w:rPr>
-          <w:sz w:val="24"/>
-          <w:szCs w:val="24"/>
-          <w:lang w:val="en-US"/>
-        </w:rPr>
-        <w:t>Keras</w:t>
-      </w:r>
-      <w:proofErr w:type="spellEnd"/>
-      <w:r>
-        <w:rPr>
-          <w:sz w:val="24"/>
-          <w:szCs w:val="24"/>
-          <w:lang w:val="en-US"/>
-        </w:rPr>
-        <w:t xml:space="preserve"> – might be hard to unpacked.</w:t>
+    </w:p>
+    <w:p>
+      <w:pPr>
+        <w:rPr>
+          <w:sz w:val="24"/>
+          <w:szCs w:val="24"/>
+          <w:lang w:val="en-US"/>
+        </w:rPr>
+      </w:pPr>
+      <w:r>
+        <w:rPr>
+          <w:sz w:val="24"/>
+          <w:szCs w:val="24"/>
+          <w:lang w:val="en-US"/>
+        </w:rPr>
+        <w:t>Keras – might be hard to unpacked.</w:t>
       </w:r>
     </w:p>
     <w:p>
@@ -1032,7 +962,7 @@
     </w:p>
     <w:p>
       <w:pPr>
-        <w:pStyle w:val="Listeafsnit"/>
+        <w:pStyle w:val="ListParagraph"/>
         <w:numPr>
           <w:ilvl w:val="0"/>
           <w:numId w:val="1"/>
@@ -1088,7 +1018,7 @@
     </w:p>
     <w:p>
       <w:pPr>
-        <w:pStyle w:val="Listeafsnit"/>
+        <w:pStyle w:val="ListParagraph"/>
         <w:numPr>
           <w:ilvl w:val="0"/>
           <w:numId w:val="1"/>
@@ -1190,7 +1120,7 @@
     </w:p>
     <w:p>
       <w:pPr>
-        <w:pStyle w:val="Listeafsnit"/>
+        <w:pStyle w:val="ListParagraph"/>
         <w:numPr>
           <w:ilvl w:val="0"/>
           <w:numId w:val="1"/>
@@ -1274,61 +1204,7 @@
           <w:szCs w:val="24"/>
           <w:lang w:val="en-US"/>
         </w:rPr>
-        <w:t xml:space="preserve">The pipeline now works effectively such that the whole </w:t>
-      </w:r>
-      <w:proofErr w:type="spellStart"/>
-      <w:r>
-        <w:rPr>
-          <w:sz w:val="24"/>
-          <w:szCs w:val="24"/>
-          <w:lang w:val="en-US"/>
-        </w:rPr>
-        <w:t>FedAvg</w:t>
-      </w:r>
-      <w:proofErr w:type="spellEnd"/>
-      <w:r>
-        <w:rPr>
-          <w:sz w:val="24"/>
-          <w:szCs w:val="24"/>
-          <w:lang w:val="en-US"/>
-        </w:rPr>
-        <w:t xml:space="preserve"> algorithm is just one function which can be called upon different models with different parameters for said models, using the **</w:t>
-      </w:r>
-      <w:proofErr w:type="spellStart"/>
-      <w:r>
-        <w:rPr>
-          <w:sz w:val="24"/>
-          <w:szCs w:val="24"/>
-          <w:lang w:val="en-US"/>
-        </w:rPr>
-        <w:t>kwargs</w:t>
-      </w:r>
-      <w:proofErr w:type="spellEnd"/>
-      <w:r>
-        <w:rPr>
-          <w:sz w:val="24"/>
-          <w:szCs w:val="24"/>
-          <w:lang w:val="en-US"/>
-        </w:rPr>
-        <w:t xml:space="preserve"> option for the models. The training parameters are also kept as a </w:t>
-      </w:r>
-      <w:proofErr w:type="spellStart"/>
-      <w:r>
-        <w:rPr>
-          <w:sz w:val="24"/>
-          <w:szCs w:val="24"/>
-          <w:lang w:val="en-US"/>
-        </w:rPr>
-        <w:t>dict</w:t>
-      </w:r>
-      <w:proofErr w:type="spellEnd"/>
-      <w:r>
-        <w:rPr>
-          <w:sz w:val="24"/>
-          <w:szCs w:val="24"/>
-          <w:lang w:val="en-US"/>
-        </w:rPr>
-        <w:t xml:space="preserve"> a</w:t>
+        <w:t>The pipeline now works effectively such that the whole FedAvg algorithm is just one function which can be called upon different models with different parameters for said models, using the **kwargs option for the models. The training parameters are also kept as a dict a</w:t>
       </w:r>
       <w:r>
         <w:rPr>
@@ -1527,25 +1403,7 @@
           <w:szCs w:val="24"/>
           <w:lang w:val="en-US"/>
         </w:rPr>
-        <w:t xml:space="preserve">In the </w:t>
-      </w:r>
-      <w:proofErr w:type="spellStart"/>
-      <w:r>
-        <w:rPr>
-          <w:sz w:val="24"/>
-          <w:szCs w:val="24"/>
-          <w:lang w:val="en-US"/>
-        </w:rPr>
-        <w:t>fedAvg</w:t>
-      </w:r>
-      <w:proofErr w:type="spellEnd"/>
-      <w:r>
-        <w:rPr>
-          <w:sz w:val="24"/>
-          <w:szCs w:val="24"/>
-          <w:lang w:val="en-US"/>
-        </w:rPr>
-        <w:t xml:space="preserve"> function, the different datasets also </w:t>
+        <w:t xml:space="preserve">In the fedAvg function, the different datasets also </w:t>
       </w:r>
       <w:r>
         <w:rPr>
@@ -1630,7 +1488,7 @@
     </w:p>
     <w:p>
       <w:pPr>
-        <w:pStyle w:val="Listeafsnit"/>
+        <w:pStyle w:val="ListParagraph"/>
         <w:numPr>
           <w:ilvl w:val="0"/>
           <w:numId w:val="1"/>
@@ -1670,7 +1528,7 @@
     </w:p>
     <w:p>
       <w:pPr>
-        <w:pStyle w:val="Listeafsnit"/>
+        <w:pStyle w:val="ListParagraph"/>
         <w:numPr>
           <w:ilvl w:val="0"/>
           <w:numId w:val="1"/>
@@ -1694,7 +1552,7 @@
     </w:p>
     <w:p>
       <w:pPr>
-        <w:pStyle w:val="Listeafsnit"/>
+        <w:pStyle w:val="ListParagraph"/>
         <w:numPr>
           <w:ilvl w:val="0"/>
           <w:numId w:val="1"/>
@@ -1718,7 +1576,7 @@
     </w:p>
     <w:p>
       <w:pPr>
-        <w:pStyle w:val="Listeafsnit"/>
+        <w:pStyle w:val="ListParagraph"/>
         <w:numPr>
           <w:ilvl w:val="0"/>
           <w:numId w:val="1"/>
@@ -1750,7 +1608,7 @@
     </w:p>
     <w:p>
       <w:pPr>
-        <w:pStyle w:val="Listeafsnit"/>
+        <w:pStyle w:val="ListParagraph"/>
         <w:numPr>
           <w:ilvl w:val="0"/>
           <w:numId w:val="1"/>
@@ -1782,7 +1640,7 @@
     </w:p>
     <w:p>
       <w:pPr>
-        <w:pStyle w:val="Listeafsnit"/>
+        <w:pStyle w:val="ListParagraph"/>
         <w:numPr>
           <w:ilvl w:val="0"/>
           <w:numId w:val="1"/>
@@ -1801,25 +1659,7 @@
           <w:szCs w:val="24"/>
           <w:lang w:val="en-US"/>
         </w:rPr>
-        <w:t xml:space="preserve">Random Forest / KNN in </w:t>
-      </w:r>
-      <w:proofErr w:type="spellStart"/>
-      <w:r>
-        <w:rPr>
-          <w:sz w:val="24"/>
-          <w:szCs w:val="24"/>
-          <w:lang w:val="en-US"/>
-        </w:rPr>
-        <w:t>PyTorch</w:t>
-      </w:r>
-      <w:proofErr w:type="spellEnd"/>
-      <w:r>
-        <w:rPr>
-          <w:sz w:val="24"/>
-          <w:szCs w:val="24"/>
-          <w:lang w:val="en-US"/>
-        </w:rPr>
-        <w:t xml:space="preserve"> – Scikit-learn implementations are </w:t>
+        <w:t xml:space="preserve">Random Forest / KNN in PyTorch – Scikit-learn implementations are </w:t>
       </w:r>
       <w:r>
         <w:rPr>
@@ -1877,6 +1717,409 @@
           <w:lang w:val="en-US"/>
         </w:rPr>
       </w:pPr>
+    </w:p>
+    <w:p>
+      <w:pPr>
+        <w:rPr>
+          <w:sz w:val="24"/>
+          <w:szCs w:val="24"/>
+          <w:lang w:val="en-US"/>
+        </w:rPr>
+      </w:pPr>
+      <w:r>
+        <w:rPr>
+          <w:sz w:val="24"/>
+          <w:szCs w:val="24"/>
+          <w:lang w:val="en-US"/>
+        </w:rPr>
+        <w:t>lower batch size for ViT</w:t>
+      </w:r>
+    </w:p>
+    <w:p>
+      <w:pPr>
+        <w:rPr>
+          <w:sz w:val="24"/>
+          <w:szCs w:val="24"/>
+          <w:lang w:val="en-US"/>
+        </w:rPr>
+      </w:pPr>
+    </w:p>
+    <w:p>
+      <w:pPr>
+        <w:rPr>
+          <w:sz w:val="24"/>
+          <w:szCs w:val="24"/>
+          <w:lang w:val="en-US"/>
+        </w:rPr>
+      </w:pPr>
+      <w:r>
+        <w:rPr>
+          <w:sz w:val="24"/>
+          <w:szCs w:val="24"/>
+          <w:lang w:val="en-US"/>
+        </w:rPr>
+        <w:t>bitvise</w:t>
+      </w:r>
+    </w:p>
+    <w:p>
+      <w:pPr>
+        <w:rPr>
+          <w:sz w:val="24"/>
+          <w:szCs w:val="24"/>
+          <w:lang w:val="en-US"/>
+        </w:rPr>
+      </w:pPr>
+      <w:r>
+        <w:rPr>
+          <w:sz w:val="24"/>
+          <w:szCs w:val="24"/>
+          <w:lang w:val="en-US"/>
+        </w:rPr>
+        <w:t>EPFL VPN (NEED TO BE ON THEIR NETWORK TO CONNECT).</w:t>
+      </w:r>
+    </w:p>
+    <w:p>
+      <w:pPr>
+        <w:rPr>
+          <w:sz w:val="24"/>
+          <w:szCs w:val="24"/>
+          <w:lang w:val="en-US"/>
+        </w:rPr>
+      </w:pPr>
+      <w:r>
+        <w:rPr>
+          <w:sz w:val="24"/>
+          <w:szCs w:val="24"/>
+          <w:lang w:val="en-US"/>
+        </w:rPr>
+        <w:t>iccluster052.iccluster.epfl.ch</w:t>
+      </w:r>
+    </w:p>
+    <w:p>
+      <w:pPr>
+        <w:rPr>
+          <w:sz w:val="24"/>
+          <w:szCs w:val="24"/>
+          <w:lang w:val="en-US"/>
+        </w:rPr>
+      </w:pPr>
+      <w:r>
+        <w:rPr>
+          <w:sz w:val="24"/>
+          <w:szCs w:val="24"/>
+          <w:lang w:val="en-US"/>
+        </w:rPr>
+        <w:t>pass: fl2023</w:t>
+      </w:r>
+    </w:p>
+    <w:p>
+      <w:pPr>
+        <w:rPr>
+          <w:sz w:val="24"/>
+          <w:szCs w:val="24"/>
+          <w:lang w:val="en-US"/>
+        </w:rPr>
+      </w:pPr>
+      <w:r>
+        <w:rPr>
+          <w:sz w:val="24"/>
+          <w:szCs w:val="24"/>
+          <w:lang w:val="en-US"/>
+        </w:rPr>
+        <w:t>port: 22</w:t>
+      </w:r>
+    </w:p>
+    <w:p>
+      <w:pPr>
+        <w:rPr>
+          <w:sz w:val="24"/>
+          <w:szCs w:val="24"/>
+          <w:lang w:val="en-US"/>
+        </w:rPr>
+      </w:pPr>
+      <w:r>
+        <w:rPr>
+          <w:sz w:val="24"/>
+          <w:szCs w:val="24"/>
+          <w:lang w:val="en-US"/>
+        </w:rPr>
+        <w:lastRenderedPageBreak/>
+        <w:t xml:space="preserve">username: </w:t>
+      </w:r>
+      <w:r>
+        <w:rPr>
+          <w:sz w:val="24"/>
+          <w:szCs w:val="24"/>
+          <w:lang w:val="en-US"/>
+        </w:rPr>
+        <w:t>root</w:t>
+      </w:r>
+    </w:p>
+    <w:p>
+      <w:pPr>
+        <w:rPr>
+          <w:sz w:val="24"/>
+          <w:szCs w:val="24"/>
+          <w:lang w:val="en-US"/>
+        </w:rPr>
+      </w:pPr>
+      <w:r>
+        <w:rPr>
+          <w:sz w:val="24"/>
+          <w:szCs w:val="24"/>
+          <w:lang w:val="en-US"/>
+        </w:rPr>
+        <w:t>initial method: password</w:t>
+      </w:r>
+    </w:p>
+    <w:p>
+      <w:pPr>
+        <w:rPr>
+          <w:sz w:val="24"/>
+          <w:szCs w:val="24"/>
+          <w:lang w:val="en-US"/>
+        </w:rPr>
+      </w:pPr>
+    </w:p>
+    <w:p>
+      <w:pPr>
+        <w:rPr>
+          <w:sz w:val="24"/>
+          <w:szCs w:val="24"/>
+          <w:lang w:val="en-US"/>
+        </w:rPr>
+      </w:pPr>
+      <w:r>
+        <w:rPr>
+          <w:sz w:val="24"/>
+          <w:szCs w:val="24"/>
+          <w:lang w:val="en-US"/>
+        </w:rPr>
+        <w:t>VisualStudioCode</w:t>
+      </w:r>
+    </w:p>
+    <w:p>
+      <w:pPr>
+        <w:rPr>
+          <w:sz w:val="24"/>
+          <w:szCs w:val="24"/>
+          <w:lang w:val="en-US"/>
+        </w:rPr>
+      </w:pPr>
+      <w:r>
+        <w:rPr>
+          <w:sz w:val="24"/>
+          <w:szCs w:val="24"/>
+          <w:lang w:val="en-US"/>
+        </w:rPr>
+        <w:t>Save it as lf (fileformat) (/n)</w:t>
+      </w:r>
+    </w:p>
+    <w:p>
+      <w:pPr>
+        <w:rPr>
+          <w:sz w:val="24"/>
+          <w:szCs w:val="24"/>
+          <w:lang w:val="en-US"/>
+        </w:rPr>
+      </w:pPr>
+    </w:p>
+    <w:p>
+      <w:pPr>
+        <w:rPr>
+          <w:sz w:val="24"/>
+          <w:szCs w:val="24"/>
+          <w:lang w:val="en-US"/>
+        </w:rPr>
+      </w:pPr>
+      <w:r>
+        <w:rPr>
+          <w:sz w:val="24"/>
+          <w:szCs w:val="24"/>
+          <w:lang w:val="en-US"/>
+        </w:rPr>
+        <w:t>NVidea drivers download – google it</w:t>
+      </w:r>
+    </w:p>
+    <w:p>
+      <w:pPr>
+        <w:rPr>
+          <w:sz w:val="24"/>
+          <w:szCs w:val="24"/>
+          <w:lang w:val="en-US"/>
+        </w:rPr>
+      </w:pPr>
+    </w:p>
+    <w:p>
+      <w:pPr>
+        <w:rPr>
+          <w:sz w:val="24"/>
+          <w:szCs w:val="24"/>
+          <w:lang w:val="en-US"/>
+        </w:rPr>
+      </w:pPr>
+      <w:r>
+        <w:rPr>
+          <w:sz w:val="24"/>
+          <w:szCs w:val="24"/>
+          <w:lang w:val="en-US"/>
+        </w:rPr>
+        <w:t xml:space="preserve">Drag Files </w:t>
+      </w:r>
+    </w:p>
+    <w:p>
+      <w:pPr>
+        <w:rPr>
+          <w:sz w:val="24"/>
+          <w:szCs w:val="24"/>
+          <w:lang w:val="en-US"/>
+        </w:rPr>
+      </w:pPr>
+      <w:r>
+        <w:rPr>
+          <w:sz w:val="24"/>
+          <w:szCs w:val="24"/>
+          <w:lang w:val="en-US"/>
+        </w:rPr>
+        <w:t>Batch scripts on linux format not windows format</w:t>
+      </w:r>
+    </w:p>
+    <w:p>
+      <w:pPr>
+        <w:rPr>
+          <w:sz w:val="24"/>
+          <w:szCs w:val="24"/>
+          <w:lang w:val="en-US"/>
+        </w:rPr>
+      </w:pPr>
+    </w:p>
+    <w:p>
+      <w:pPr>
+        <w:rPr>
+          <w:sz w:val="24"/>
+          <w:szCs w:val="24"/>
+          <w:lang w:val="en-US"/>
+        </w:rPr>
+      </w:pPr>
+    </w:p>
+    <w:p>
+      <w:pPr>
+        <w:rPr>
+          <w:sz w:val="24"/>
+          <w:szCs w:val="24"/>
+          <w:lang w:val="en-US"/>
+        </w:rPr>
+      </w:pPr>
+      <w:r>
+        <w:rPr>
+          <w:sz w:val="24"/>
+          <w:szCs w:val="24"/>
+          <w:lang w:val="en-US"/>
+        </w:rPr>
+        <w:t>I</w:t>
+      </w:r>
+      <w:r>
+        <w:rPr>
+          <w:sz w:val="24"/>
+          <w:szCs w:val="24"/>
+          <w:lang w:val="en-US"/>
+        </w:rPr>
+        <w:t>nitiative</w:t>
+      </w:r>
+      <w:r>
+        <w:rPr>
+          <w:sz w:val="24"/>
+          <w:szCs w:val="24"/>
+          <w:lang w:val="en-US"/>
+        </w:rPr>
+        <w:t xml:space="preserve"> =&gt; higher grade</w:t>
+      </w:r>
+    </w:p>
+    <w:p>
+      <w:pPr>
+        <w:rPr>
+          <w:sz w:val="24"/>
+          <w:szCs w:val="24"/>
+          <w:lang w:val="en-US"/>
+        </w:rPr>
+      </w:pPr>
+      <w:r>
+        <w:rPr>
+          <w:sz w:val="24"/>
+          <w:szCs w:val="24"/>
+          <w:lang w:val="en-US"/>
+        </w:rPr>
+        <w:t>I can hand in one report that is “temporary” and then hand in a new one later to get extra time if needed.</w:t>
+      </w:r>
+    </w:p>
+    <w:p>
+      <w:pPr>
+        <w:rPr>
+          <w:sz w:val="24"/>
+          <w:szCs w:val="24"/>
+          <w:lang w:val="en-US"/>
+        </w:rPr>
+      </w:pPr>
+    </w:p>
+    <w:p>
+      <w:pPr>
+        <w:rPr>
+          <w:sz w:val="24"/>
+          <w:szCs w:val="24"/>
+          <w:lang w:val="en-US"/>
+        </w:rPr>
+      </w:pPr>
+    </w:p>
+    <w:p>
+      <w:pPr>
+        <w:rPr>
+          <w:sz w:val="24"/>
+          <w:szCs w:val="24"/>
+          <w:lang w:val="en-US"/>
+        </w:rPr>
+      </w:pPr>
+      <w:r>
+        <w:rPr>
+          <w:sz w:val="24"/>
+          <w:szCs w:val="24"/>
+          <w:lang w:val="en-US"/>
+        </w:rPr>
+        <w:t>Need to load in necessary packages in anaconda on the server.</w:t>
+      </w:r>
+    </w:p>
+    <w:p>
+      <w:pPr>
+        <w:rPr>
+          <w:sz w:val="24"/>
+          <w:szCs w:val="24"/>
+          <w:lang w:val="en-US"/>
+        </w:rPr>
+      </w:pPr>
+      <w:r>
+        <w:rPr>
+          <w:sz w:val="24"/>
+          <w:szCs w:val="24"/>
+          <w:lang w:val="en-US"/>
+        </w:rPr>
+        <w:t>Test if the nvidia gpus are setup correctly (google).</w:t>
+      </w:r>
+    </w:p>
+    <w:p>
+      <w:pPr>
+        <w:rPr>
+          <w:sz w:val="24"/>
+          <w:szCs w:val="24"/>
+          <w:lang w:val="en-US"/>
+        </w:rPr>
+      </w:pPr>
+      <w:r>
+        <w:rPr>
+          <w:sz w:val="24"/>
+          <w:szCs w:val="24"/>
+          <w:lang w:val="en-US"/>
+        </w:rPr>
+        <w:t>See if it can run a simple script =&gt; test on a larger subset =&gt; get results?</w:t>
+      </w:r>
     </w:p>
     <w:sectPr>
       <w:pgSz w:w="11906" w:h="16838"/>
@@ -1889,7 +2132,7 @@
 </file>
 
 <file path=word/numbering.xml><?xml version="1.0" encoding="utf-8"?>
-<w:numbering xmlns:wpc="http://schemas.microsoft.com/office/word/2010/wordprocessingCanvas" xmlns:cx="http://schemas.microsoft.com/office/drawing/2014/chartex" xmlns:cx1="http://schemas.microsoft.com/office/drawing/2015/9/8/chartex" xmlns:cx2="http://schemas.microsoft.com/office/drawing/2015/10/21/chartex" xmlns:cx3="http://schemas.microsoft.com/office/drawing/2016/5/9/chartex" xmlns:cx4="http://schemas.microsoft.com/office/drawing/2016/5/10/chartex" xmlns:cx5="http://schemas.microsoft.com/office/drawing/2016/5/11/chartex" xmlns:cx6="http://schemas.microsoft.com/office/drawing/2016/5/12/chartex" xmlns:cx7="http://schemas.microsoft.com/office/drawing/2016/5/13/chartex" xmlns:cx8="http://schemas.microsoft.com/office/drawing/2016/5/14/chartex" xmlns:mc="http://schemas.openxmlformats.org/markup-compatibility/2006" xmlns:aink="http://schemas.microsoft.com/office/drawing/2016/ink" xmlns:am3d="http://schemas.microsoft.com/office/drawing/2017/model3d" xmlns:o="urn:schemas-microsoft-com:office:office" xmlns:oel="http://schemas.microsoft.com/office/2019/extlst" xmlns:r="http://schemas.openxmlformats.org/officeDocument/2006/relationships" xmlns:m="http://schemas.openxmlformats.org/officeDocument/2006/math" xmlns:v="urn:schemas-microsoft-com:vml" xmlns:wp14="http://schemas.microsoft.com/office/word/2010/wordprocessingDrawing" xmlns:wp="http://schemas.openxmlformats.org/drawingml/2006/wordprocessingDrawing" xmlns:w10="urn:schemas-microsoft-com:office:word" xmlns:w="http://schemas.openxmlformats.org/wordprocessingml/2006/main" xmlns:w14="http://schemas.microsoft.com/office/word/2010/wordml" xmlns:w15="http://schemas.microsoft.com/office/word/2012/wordml" xmlns:w16cex="http://schemas.microsoft.com/office/word/2018/wordml/cex" xmlns:w16cid="http://schemas.microsoft.com/office/word/2016/wordml/cid" xmlns:w16="http://schemas.microsoft.com/office/word/2018/wordml" xmlns:w16sdtdh="http://schemas.microsoft.com/office/word/2020/wordml/sdtdatahash" xmlns:w16se="http://schemas.microsoft.com/office/word/2015/wordml/symex" xmlns:wpg="http://schemas.microsoft.com/office/word/2010/wordprocessingGroup" xmlns:wpi="http://schemas.microsoft.com/office/word/2010/wordprocessingInk" xmlns:wne="http://schemas.microsoft.com/office/word/2006/wordml" xmlns:wps="http://schemas.microsoft.com/office/word/2010/wordprocessingShape" mc:Ignorable="w14 w15 w16se w16cid w16 w16cex w16sdtdh wp14">
+<w:numbering xmlns:wpc="http://schemas.microsoft.com/office/word/2010/wordprocessingCanvas" xmlns:cx="http://schemas.microsoft.com/office/drawing/2014/chartex" xmlns:cx1="http://schemas.microsoft.com/office/drawing/2015/9/8/chartex" xmlns:cx2="http://schemas.microsoft.com/office/drawing/2015/10/21/chartex" xmlns:cx3="http://schemas.microsoft.com/office/drawing/2016/5/9/chartex" xmlns:cx4="http://schemas.microsoft.com/office/drawing/2016/5/10/chartex" xmlns:cx5="http://schemas.microsoft.com/office/drawing/2016/5/11/chartex" xmlns:cx6="http://schemas.microsoft.com/office/drawing/2016/5/12/chartex" xmlns:cx7="http://schemas.microsoft.com/office/drawing/2016/5/13/chartex" xmlns:cx8="http://schemas.microsoft.com/office/drawing/2016/5/14/chartex" xmlns:mc="http://schemas.openxmlformats.org/markup-compatibility/2006" xmlns:aink="http://schemas.microsoft.com/office/drawing/2016/ink" xmlns:am3d="http://schemas.microsoft.com/office/drawing/2017/model3d" xmlns:o="urn:schemas-microsoft-com:office:office" xmlns:oel="http://schemas.microsoft.com/office/2019/extlst" xmlns:r="http://schemas.openxmlformats.org/officeDocument/2006/relationships" xmlns:m="http://schemas.openxmlformats.org/officeDocument/2006/math" xmlns:v="urn:schemas-microsoft-com:vml" xmlns:wp14="http://schemas.microsoft.com/office/word/2010/wordprocessingDrawing" xmlns:wp="http://schemas.openxmlformats.org/drawingml/2006/wordprocessingDrawing" xmlns:w10="urn:schemas-microsoft-com:office:word" xmlns:w="http://schemas.openxmlformats.org/wordprocessingml/2006/main" xmlns:w14="http://schemas.microsoft.com/office/word/2010/wordml" xmlns:w15="http://schemas.microsoft.com/office/word/2012/wordml" xmlns:w16cex="http://schemas.microsoft.com/office/word/2018/wordml/cex" xmlns:w16cid="http://schemas.microsoft.com/office/word/2016/wordml/cid" xmlns:w16="http://schemas.microsoft.com/office/word/2018/wordml" xmlns:w16du="http://schemas.microsoft.com/office/word/2023/wordml/word16du" xmlns:w16sdtdh="http://schemas.microsoft.com/office/word/2020/wordml/sdtdatahash" xmlns:w16se="http://schemas.microsoft.com/office/word/2015/wordml/symex" xmlns:wpg="http://schemas.microsoft.com/office/word/2010/wordprocessingGroup" xmlns:wpi="http://schemas.microsoft.com/office/word/2010/wordprocessingInk" xmlns:wne="http://schemas.microsoft.com/office/word/2006/wordml" xmlns:wps="http://schemas.microsoft.com/office/word/2010/wordprocessingShape" mc:Ignorable="w14 w15 w16se w16cid w16 w16cex w16sdtdh wp14">
   <w:abstractNum w:abstractNumId="0" w15:restartNumberingAfterBreak="0">
     <w:nsid w:val="6D9542AD"/>
     <w:multiLevelType w:val="hybridMultilevel"/>
@@ -2407,13 +2650,13 @@
     <w:name w:val="Normal"/>
     <w:qFormat/>
   </w:style>
-  <w:style w:type="character" w:default="1" w:styleId="Standardskrifttypeiafsnit">
+  <w:style w:type="character" w:default="1" w:styleId="DefaultParagraphFont">
     <w:name w:val="Default Paragraph Font"/>
     <w:uiPriority w:val="1"/>
     <w:semiHidden/>
     <w:unhideWhenUsed/>
   </w:style>
-  <w:style w:type="table" w:default="1" w:styleId="Tabel-Normal">
+  <w:style w:type="table" w:default="1" w:styleId="TableNormal">
     <w:name w:val="Normal Table"/>
     <w:uiPriority w:val="99"/>
     <w:semiHidden/>
@@ -2428,13 +2671,13 @@
       </w:tblCellMar>
     </w:tblPr>
   </w:style>
-  <w:style w:type="numbering" w:default="1" w:styleId="Ingenoversigt">
+  <w:style w:type="numbering" w:default="1" w:styleId="NoList">
     <w:name w:val="No List"/>
     <w:uiPriority w:val="99"/>
     <w:semiHidden/>
     <w:unhideWhenUsed/>
   </w:style>
-  <w:style w:type="paragraph" w:styleId="Listeafsnit">
+  <w:style w:type="paragraph" w:styleId="ListParagraph">
     <w:name w:val="List Paragraph"/>
     <w:basedOn w:val="Normal"/>
     <w:uiPriority w:val="34"/>

</xml_diff>